<commit_message>
Añadidas imágenes para el códice
</commit_message>
<xml_diff>
--- a/Textos/Informe para el Director.docx
+++ b/Textos/Informe para el Director.docx
@@ -1,222 +1,436 @@
 
 <file path=word/document.xml><?xml version="1.0" encoding="utf-8"?>
 <w:document xmlns:wpc="http://schemas.microsoft.com/office/word/2010/wordprocessingCanvas" xmlns:mc="http://schemas.openxmlformats.org/markup-compatibility/2006" xmlns:o="urn:schemas-microsoft-com:office:office" xmlns:r="http://schemas.openxmlformats.org/officeDocument/2006/relationships" xmlns:m="http://schemas.openxmlformats.org/officeDocument/2006/math" xmlns:v="urn:schemas-microsoft-com:vml" xmlns:wp14="http://schemas.microsoft.com/office/word/2010/wordprocessingDrawing" xmlns:wp="http://schemas.openxmlformats.org/drawingml/2006/wordprocessingDrawing" xmlns:w10="urn:schemas-microsoft-com:office:word" xmlns:w="http://schemas.openxmlformats.org/wordprocessingml/2006/main" xmlns:w14="http://schemas.microsoft.com/office/word/2010/wordml" xmlns:wpg="http://schemas.microsoft.com/office/word/2010/wordprocessingGroup" xmlns:wpi="http://schemas.microsoft.com/office/word/2010/wordprocessingInk" xmlns:wne="http://schemas.microsoft.com/office/word/2006/wordml" xmlns:wps="http://schemas.microsoft.com/office/word/2010/wordprocessingShape" mc:Ignorable="w14 wp14">
+  <w:background w:color="000000" w:themeColor="text1"/>
   <w:body>
     <w:p>
       <w:pPr>
-        <w:pStyle w:val="Ttulo"/>
-      </w:pPr>
-      <w:r>
+        <w:rPr>
+          <w:rFonts w:ascii="Viner Hand ITC" w:hAnsi="Viner Hand ITC"/>
+          <w:sz w:val="44"/>
+          <w:szCs w:val="44"/>
+        </w:rPr>
+      </w:pPr>
+      <w:r>
+        <w:rPr>
+          <w:rFonts w:ascii="Viner Hand ITC" w:hAnsi="Viner Hand ITC"/>
+          <w:sz w:val="44"/>
+          <w:szCs w:val="44"/>
+        </w:rPr>
         <w:t xml:space="preserve">INFORME </w:t>
       </w:r>
       <w:r>
+        <w:rPr>
+          <w:rFonts w:ascii="Viner Hand ITC" w:hAnsi="Viner Hand ITC"/>
+          <w:sz w:val="44"/>
+          <w:szCs w:val="44"/>
+        </w:rPr>
         <w:t>PARA EL DIRECTOR</w:t>
       </w:r>
     </w:p>
     <w:p>
-      <w:r>
+      <w:pPr>
+        <w:rPr>
+          <w:rFonts w:ascii="Viner Hand ITC" w:hAnsi="Viner Hand ITC"/>
+        </w:rPr>
+      </w:pPr>
+      <w:r>
+        <w:rPr>
+          <w:rFonts w:ascii="Viner Hand ITC" w:hAnsi="Viner Hand ITC"/>
+        </w:rPr>
         <w:t>Días de persecución desde la orden: 5</w:t>
       </w:r>
     </w:p>
     <w:p>
-      <w:r>
+      <w:pPr>
+        <w:rPr>
+          <w:rFonts w:ascii="Viner Hand ITC" w:hAnsi="Viner Hand ITC"/>
+        </w:rPr>
+      </w:pPr>
+      <w:r>
+        <w:rPr>
+          <w:rFonts w:ascii="Viner Hand ITC" w:hAnsi="Viner Hand ITC"/>
+        </w:rPr>
         <w:t>Cazadores fallecidos: 0</w:t>
       </w:r>
-    </w:p>
-    <w:p>
-      <w:r>
+      <w:bookmarkStart w:id="0" w:name="_GoBack"/>
+      <w:bookmarkEnd w:id="0"/>
+    </w:p>
+    <w:p>
+      <w:pPr>
+        <w:rPr>
+          <w:rFonts w:ascii="Viner Hand ITC" w:hAnsi="Viner Hand ITC"/>
+        </w:rPr>
+      </w:pPr>
+      <w:r>
+        <w:rPr>
+          <w:rFonts w:ascii="Viner Hand ITC" w:hAnsi="Viner Hand ITC"/>
+        </w:rPr>
         <w:t xml:space="preserve">Cazadores involucrados: </w:t>
       </w:r>
       <w:r>
+        <w:rPr>
+          <w:rFonts w:ascii="Viner Hand ITC" w:hAnsi="Viner Hand ITC"/>
+        </w:rPr>
         <w:t>5</w:t>
       </w:r>
     </w:p>
     <w:p>
-      <w:r>
+      <w:pPr>
+        <w:rPr>
+          <w:rFonts w:ascii="Viner Hand ITC" w:hAnsi="Viner Hand ITC"/>
+        </w:rPr>
+      </w:pPr>
+      <w:r>
+        <w:rPr>
+          <w:rFonts w:ascii="Viner Hand ITC" w:hAnsi="Viner Hand ITC"/>
+        </w:rPr>
         <w:t xml:space="preserve">Raciones de comida consumidas: </w:t>
       </w:r>
       <w:r>
+        <w:rPr>
+          <w:rFonts w:ascii="Viner Hand ITC" w:hAnsi="Viner Hand ITC"/>
+        </w:rPr>
         <w:t>20</w:t>
       </w:r>
     </w:p>
     <w:p>
-      <w:r>
+      <w:pPr>
+        <w:rPr>
+          <w:rFonts w:ascii="Viner Hand ITC" w:hAnsi="Viner Hand ITC"/>
+        </w:rPr>
+      </w:pPr>
+      <w:r>
+        <w:rPr>
+          <w:rFonts w:ascii="Viner Hand ITC" w:hAnsi="Viner Hand ITC"/>
+        </w:rPr>
         <w:t>Nivel de peligro del sujeto: 1</w:t>
       </w:r>
     </w:p>
     <w:p>
-      <w:r>
+      <w:pPr>
+        <w:rPr>
+          <w:rFonts w:ascii="Viner Hand ITC" w:hAnsi="Viner Hand ITC"/>
+        </w:rPr>
+      </w:pPr>
+      <w:r>
+        <w:rPr>
+          <w:rFonts w:ascii="Viner Hand ITC" w:hAnsi="Viner Hand ITC"/>
+        </w:rPr>
         <w:t>Jefe de persecución: Daniel F. J.</w:t>
       </w:r>
     </w:p>
-    <w:p/>
-    <w:p>
-      <w:r>
+    <w:p>
+      <w:pPr>
+        <w:rPr>
+          <w:rFonts w:ascii="Viner Hand ITC" w:hAnsi="Viner Hand ITC"/>
+        </w:rPr>
+      </w:pPr>
+    </w:p>
+    <w:p>
+      <w:pPr>
+        <w:rPr>
+          <w:rFonts w:ascii="Viner Hand ITC" w:hAnsi="Viner Hand ITC"/>
+        </w:rPr>
+      </w:pPr>
+      <w:r>
+        <w:rPr>
+          <w:rFonts w:ascii="Viner Hand ITC" w:hAnsi="Viner Hand ITC"/>
+        </w:rPr>
         <w:t xml:space="preserve">Tras el último avistamiento del Renegado, se envió un grupo de </w:t>
       </w:r>
       <w:r>
+        <w:rPr>
+          <w:rFonts w:ascii="Viner Hand ITC" w:hAnsi="Viner Hand ITC"/>
+        </w:rPr>
         <w:t>5</w:t>
       </w:r>
       <w:r>
+        <w:rPr>
+          <w:rFonts w:ascii="Viner Hand ITC" w:hAnsi="Viner Hand ITC"/>
+        </w:rPr>
         <w:t xml:space="preserve"> Cazadores, el cual me encargué de liderar. Se le vio en un pueblo cerca de l</w:t>
       </w:r>
       <w:r>
+        <w:rPr>
+          <w:rFonts w:ascii="Viner Hand ITC" w:hAnsi="Viner Hand ITC"/>
+        </w:rPr>
         <w:t>as montañas en las que según los rumores que conocemos</w:t>
       </w:r>
       <w:r>
+        <w:rPr>
+          <w:rFonts w:ascii="Viner Hand ITC" w:hAnsi="Viner Hand ITC"/>
+        </w:rPr>
         <w:t xml:space="preserve">, se encuentra la </w:t>
       </w:r>
       <w:r>
         <w:rPr>
+          <w:rFonts w:ascii="Viner Hand ITC" w:hAnsi="Viner Hand ITC"/>
           <w:b/>
         </w:rPr>
         <w:t>Secta</w:t>
       </w:r>
       <w:r>
+        <w:rPr>
+          <w:rFonts w:ascii="Viner Hand ITC" w:hAnsi="Viner Hand ITC"/>
+        </w:rPr>
         <w:t>. Este grupo de aficionados a la magia negra acogieron, entre otros, al objetivo, pero según su confesión</w:t>
       </w:r>
       <w:r>
+        <w:rPr>
+          <w:rFonts w:ascii="Viner Hand ITC" w:hAnsi="Viner Hand ITC"/>
+        </w:rPr>
         <w:t xml:space="preserve">, el </w:t>
       </w:r>
       <w:r>
         <w:rPr>
+          <w:rFonts w:ascii="Viner Hand ITC" w:hAnsi="Viner Hand ITC"/>
           <w:b/>
         </w:rPr>
         <w:t>Renegado</w:t>
       </w:r>
       <w:r>
+        <w:rPr>
+          <w:rFonts w:ascii="Viner Hand ITC" w:hAnsi="Viner Hand ITC"/>
+        </w:rPr>
         <w:t xml:space="preserve"> había sido expulsado de la organización criminal tras demostrar reiterada ineptitud para la </w:t>
       </w:r>
       <w:r>
         <w:rPr>
+          <w:rFonts w:ascii="Viner Hand ITC" w:hAnsi="Viner Hand ITC"/>
           <w:b/>
         </w:rPr>
         <w:t>magia Negra</w:t>
       </w:r>
       <w:r>
+        <w:rPr>
+          <w:rFonts w:ascii="Viner Hand ITC" w:hAnsi="Viner Hand ITC"/>
+        </w:rPr>
         <w:t xml:space="preserve">. Al no ser capaz de aprender este tipo de encantamientos, se vio forzado a abandonar la organización, y al estar a varios días de viaje de las </w:t>
       </w:r>
       <w:r>
         <w:rPr>
+          <w:rFonts w:ascii="Viner Hand ITC" w:hAnsi="Viner Hand ITC"/>
           <w:b/>
         </w:rPr>
         <w:t>Llanuras del Exilio</w:t>
       </w:r>
       <w:r>
+        <w:rPr>
+          <w:rFonts w:ascii="Viner Hand ITC" w:hAnsi="Viner Hand ITC"/>
+        </w:rPr>
         <w:t xml:space="preserve">, decidió aprovisionarse en el pueblo más cercano. Por suerte, allí se produjo la denuncia, y tras cinco días de persecuciones en las que consiguió hacernos perderle la pista con hechizos de </w:t>
       </w:r>
       <w:r>
         <w:rPr>
+          <w:rFonts w:ascii="Viner Hand ITC" w:hAnsi="Viner Hand ITC"/>
           <w:b/>
         </w:rPr>
         <w:t>Niebla</w:t>
       </w:r>
       <w:r>
+        <w:rPr>
+          <w:rFonts w:ascii="Viner Hand ITC" w:hAnsi="Viner Hand ITC"/>
+        </w:rPr>
         <w:t xml:space="preserve">, conseguimos rodearlo a medio día de camino de las </w:t>
       </w:r>
       <w:r>
         <w:rPr>
+          <w:rFonts w:ascii="Viner Hand ITC" w:hAnsi="Viner Hand ITC"/>
           <w:b/>
         </w:rPr>
         <w:t>Llanuras del Exilio</w:t>
       </w:r>
       <w:r>
+        <w:rPr>
+          <w:rFonts w:ascii="Viner Hand ITC" w:hAnsi="Viner Hand ITC"/>
+        </w:rPr>
         <w:t>, en las que su presencia dejaría  de ser ilegal.</w:t>
       </w:r>
     </w:p>
     <w:p>
-      <w:r>
+      <w:pPr>
+        <w:rPr>
+          <w:rFonts w:ascii="Viner Hand ITC" w:hAnsi="Viner Hand ITC"/>
+        </w:rPr>
+      </w:pPr>
+      <w:r>
+        <w:rPr>
+          <w:rFonts w:ascii="Viner Hand ITC" w:hAnsi="Viner Hand ITC"/>
+        </w:rPr>
         <w:t xml:space="preserve">Puesto que se entregó sin intención de matar a nadie, se consideró, a priori, un </w:t>
       </w:r>
       <w:r>
+        <w:rPr>
+          <w:rFonts w:ascii="Viner Hand ITC" w:hAnsi="Viner Hand ITC"/>
+        </w:rPr>
         <w:t xml:space="preserve">acto de </w:t>
       </w:r>
       <w:r>
         <w:rPr>
+          <w:rFonts w:ascii="Viner Hand ITC" w:hAnsi="Viner Hand ITC"/>
           <w:b/>
         </w:rPr>
         <w:t>Entrega</w:t>
       </w:r>
       <w:r>
+        <w:rPr>
+          <w:rFonts w:ascii="Viner Hand ITC" w:hAnsi="Viner Hand ITC"/>
+        </w:rPr>
         <w:t xml:space="preserve">, en el que se presume de su intención de participar en el </w:t>
       </w:r>
       <w:r>
         <w:rPr>
+          <w:rFonts w:ascii="Viner Hand ITC" w:hAnsi="Viner Hand ITC"/>
           <w:b/>
         </w:rPr>
         <w:t>Duelo</w:t>
       </w:r>
       <w:r>
+        <w:rPr>
+          <w:rFonts w:ascii="Viner Hand ITC" w:hAnsi="Viner Hand ITC"/>
+        </w:rPr>
         <w:t xml:space="preserve"> con el fin de reincorporarse a la sociedad como </w:t>
       </w:r>
       <w:r>
         <w:rPr>
+          <w:rFonts w:ascii="Viner Hand ITC" w:hAnsi="Viner Hand ITC"/>
           <w:b/>
         </w:rPr>
         <w:t>Cazador</w:t>
       </w:r>
       <w:r>
+        <w:rPr>
+          <w:rFonts w:ascii="Viner Hand ITC" w:hAnsi="Viner Hand ITC"/>
+        </w:rPr>
         <w:t xml:space="preserve">. Por supuesto, para considerarlo un </w:t>
       </w:r>
       <w:r>
         <w:rPr>
+          <w:rFonts w:ascii="Viner Hand ITC" w:hAnsi="Viner Hand ITC"/>
           <w:b/>
         </w:rPr>
         <w:t>Candidato</w:t>
       </w:r>
       <w:r>
+        <w:rPr>
+          <w:rFonts w:ascii="Viner Hand ITC" w:hAnsi="Viner Hand ITC"/>
+        </w:rPr>
         <w:t>, se necesita su aprobación.</w:t>
       </w:r>
     </w:p>
     <w:p>
-      <w:r>
+      <w:pPr>
+        <w:rPr>
+          <w:rFonts w:ascii="Viner Hand ITC" w:hAnsi="Viner Hand ITC"/>
+        </w:rPr>
+      </w:pPr>
+      <w:r>
+        <w:rPr>
+          <w:rFonts w:ascii="Viner Hand ITC" w:hAnsi="Viner Hand ITC"/>
+        </w:rPr>
         <w:t xml:space="preserve">Para finales de esta semana, a menos que ordene lo contrario, lo llevaremos a las puertas de la </w:t>
       </w:r>
       <w:r>
         <w:rPr>
+          <w:rFonts w:ascii="Viner Hand ITC" w:hAnsi="Viner Hand ITC"/>
           <w:b/>
         </w:rPr>
         <w:t>Escuela</w:t>
       </w:r>
       <w:r>
+        <w:rPr>
+          <w:rFonts w:ascii="Viner Hand ITC" w:hAnsi="Viner Hand ITC"/>
+        </w:rPr>
         <w:t xml:space="preserve">, y comenzarán los preparativos para su </w:t>
       </w:r>
       <w:r>
         <w:rPr>
+          <w:rFonts w:ascii="Viner Hand ITC" w:hAnsi="Viner Hand ITC"/>
           <w:b/>
         </w:rPr>
         <w:t>Duelo</w:t>
       </w:r>
       <w:r>
+        <w:rPr>
+          <w:rFonts w:ascii="Viner Hand ITC" w:hAnsi="Viner Hand ITC"/>
+        </w:rPr>
         <w:t>.</w:t>
       </w:r>
     </w:p>
-    <w:p/>
-    <w:p/>
-    <w:p/>
-    <w:p>
-      <w:r>
+    <w:p>
+      <w:pPr>
+        <w:rPr>
+          <w:rFonts w:ascii="Viner Hand ITC" w:hAnsi="Viner Hand ITC"/>
+        </w:rPr>
+      </w:pPr>
+    </w:p>
+    <w:p>
+      <w:pPr>
+        <w:rPr>
+          <w:rFonts w:ascii="Viner Hand ITC" w:hAnsi="Viner Hand ITC"/>
+        </w:rPr>
+      </w:pPr>
+    </w:p>
+    <w:p>
+      <w:pPr>
+        <w:rPr>
+          <w:rFonts w:ascii="Viner Hand ITC" w:hAnsi="Viner Hand ITC"/>
+        </w:rPr>
+      </w:pPr>
+    </w:p>
+    <w:p>
+      <w:pPr>
+        <w:rPr>
+          <w:rFonts w:ascii="Viner Hand ITC" w:hAnsi="Viner Hand ITC"/>
+        </w:rPr>
+      </w:pPr>
+      <w:r>
+        <w:rPr>
+          <w:rFonts w:ascii="Viner Hand ITC" w:hAnsi="Viner Hand ITC"/>
+        </w:rPr>
         <w:t>Un saludo,</w:t>
       </w:r>
     </w:p>
     <w:p>
-      <w:r>
+      <w:pPr>
+        <w:rPr>
+          <w:rFonts w:ascii="Viner Hand ITC" w:hAnsi="Viner Hand ITC"/>
+        </w:rPr>
+      </w:pPr>
+      <w:r>
+        <w:rPr>
+          <w:rFonts w:ascii="Viner Hand ITC" w:hAnsi="Viner Hand ITC"/>
+        </w:rPr>
         <w:tab/>
       </w:r>
       <w:r>
+        <w:rPr>
+          <w:rFonts w:ascii="Viner Hand ITC" w:hAnsi="Viner Hand ITC"/>
+        </w:rPr>
         <w:tab/>
       </w:r>
       <w:r>
+        <w:rPr>
+          <w:rFonts w:ascii="Viner Hand ITC" w:hAnsi="Viner Hand ITC"/>
+        </w:rPr>
         <w:tab/>
       </w:r>
       <w:r>
+        <w:rPr>
+          <w:rFonts w:ascii="Viner Hand ITC" w:hAnsi="Viner Hand ITC"/>
+        </w:rPr>
         <w:tab/>
         <w:t>Cazador 322, Daniel F. J.</w:t>
       </w:r>
-      <w:bookmarkStart w:id="0" w:name="_GoBack"/>
-      <w:bookmarkEnd w:id="0"/>
-    </w:p>
-    <w:p/>
+    </w:p>
+    <w:p>
+      <w:pPr>
+        <w:rPr>
+          <w:rFonts w:ascii="Viner Hand ITC" w:hAnsi="Viner Hand ITC"/>
+        </w:rPr>
+      </w:pPr>
+    </w:p>
     <w:sectPr>
       <w:pgSz w:w="11906" w:h="16838"/>
       <w:pgMar w:top="1417" w:right="1701" w:bottom="1417" w:left="1701" w:header="708" w:footer="708" w:gutter="0"/>

</xml_diff>